<commit_message>
fixed assign organizers Bug
</commit_message>
<xml_diff>
--- a/DS project documentation.docx
+++ b/DS project documentation.docx
@@ -4456,14 +4456,35 @@
           <w:szCs w:val="32"/>
         </w:rPr>
       </w:pPr>
-      <w:r>
+    </w:p>
+    <w:p>
+      <w:pPr>
+        <w:jc w:val="both"/>
         <w:rPr>
           <w:rFonts w:ascii="Times New Roman" w:hAnsi="Times New Roman" w:cs="Times New Roman"/>
           <w:color w:val="000000" w:themeColor="text1"/>
           <w:sz w:val="32"/>
           <w:szCs w:val="32"/>
         </w:rPr>
-        <w:t>Data Structures used in this system are:</w:t>
+      </w:pPr>
+      <w:r>
+        <w:rPr>
+          <w:rFonts w:ascii="Times New Roman" w:hAnsi="Times New Roman" w:cs="Times New Roman"/>
+          <w:b/>
+          <w:color w:val="000000" w:themeColor="text1"/>
+          <w:sz w:val="32"/>
+          <w:szCs w:val="32"/>
+        </w:rPr>
+        <w:t>Data Structures</w:t>
+      </w:r>
+      <w:r>
+        <w:rPr>
+          <w:rFonts w:ascii="Times New Roman" w:hAnsi="Times New Roman" w:cs="Times New Roman"/>
+          <w:color w:val="000000" w:themeColor="text1"/>
+          <w:sz w:val="32"/>
+          <w:szCs w:val="32"/>
+        </w:rPr>
+        <w:t xml:space="preserve"> used in this system are:</w:t>
       </w:r>
     </w:p>
     <w:p>
@@ -5329,44 +5350,50 @@
           <w:sz w:val="30"/>
           <w:szCs w:val="30"/>
         </w:rPr>
-        <w:t>are required to enter there username and password to access this menu.</w:t>
-      </w:r>
-    </w:p>
-    <w:p>
-      <w:pPr>
-        <w:ind w:left="450"/>
-        <w:jc w:val="both"/>
+        <w:t xml:space="preserve">are required to enter </w:t>
+      </w:r>
+      <w:r>
         <w:rPr>
           <w:rFonts w:ascii="Times New Roman" w:hAnsi="Times New Roman" w:cs="Times New Roman"/>
           <w:color w:val="000000" w:themeColor="text1"/>
           <w:sz w:val="30"/>
           <w:szCs w:val="30"/>
         </w:rPr>
-      </w:pPr>
-    </w:p>
-    <w:p>
-      <w:pPr>
-        <w:jc w:val="both"/>
-        <w:rPr>
-          <w:rFonts w:ascii="Times New Roman" w:hAnsi="Times New Roman" w:cs="Times New Roman"/>
-          <w:color w:val="000000" w:themeColor="text1"/>
-          <w:sz w:val="32"/>
-          <w:szCs w:val="32"/>
-        </w:rPr>
-      </w:pPr>
-      <w:r>
-        <w:rPr>
-          <w:rFonts w:ascii="Times New Roman" w:hAnsi="Times New Roman" w:cs="Times New Roman"/>
-          <w:noProof/>
-          <w:color w:val="000000" w:themeColor="text1"/>
-          <w:sz w:val="32"/>
-          <w:szCs w:val="32"/>
+        <w:t>their</w:t>
+      </w:r>
+      <w:r>
+        <w:rPr>
+          <w:rFonts w:ascii="Times New Roman" w:hAnsi="Times New Roman" w:cs="Times New Roman"/>
+          <w:color w:val="000000" w:themeColor="text1"/>
+          <w:sz w:val="30"/>
+          <w:szCs w:val="30"/>
+        </w:rPr>
+        <w:t xml:space="preserve"> username and password to access this menu.</w:t>
+      </w:r>
+    </w:p>
+    <w:p>
+      <w:pPr>
+        <w:ind w:left="450"/>
+        <w:jc w:val="both"/>
+        <w:rPr>
+          <w:rFonts w:ascii="Times New Roman" w:hAnsi="Times New Roman" w:cs="Times New Roman"/>
+          <w:color w:val="000000" w:themeColor="text1"/>
+          <w:sz w:val="30"/>
+          <w:szCs w:val="30"/>
+        </w:rPr>
+      </w:pPr>
+      <w:r>
+        <w:rPr>
+          <w:rFonts w:ascii="Times New Roman" w:hAnsi="Times New Roman" w:cs="Times New Roman"/>
+          <w:color w:val="000000" w:themeColor="text1"/>
+          <w:sz w:val="30"/>
+          <w:szCs w:val="30"/>
         </w:rPr>
         <w:drawing>
-          <wp:inline distT="0" distB="0" distL="0" distR="0" wp14:anchorId="0D4EC6CB" wp14:editId="222D0090">
-            <wp:extent cx="5807075" cy="1793240"/>
-            <wp:effectExtent l="0" t="0" r="3175" b="0"/>
-            <wp:docPr id="7" name="Picture 7" descr="C:\Users\mr.laptop\Pictures\PROJECT\Capture8 (2).PNG"/>
+          <wp:inline distT="0" distB="0" distL="0" distR="0" wp14:anchorId="527BBD98" wp14:editId="79F67DBE">
+            <wp:extent cx="5697229" cy="914400"/>
+            <wp:effectExtent l="0" t="0" r="0" b="0"/>
+            <wp:docPr id="2" name="Picture 2"/>
             <wp:cNvGraphicFramePr>
               <a:graphicFrameLocks xmlns:a="http://schemas.openxmlformats.org/drawingml/2006/main" noChangeAspect="1"/>
             </wp:cNvGraphicFramePr>
@@ -5374,36 +5401,23 @@
               <a:graphicData uri="http://schemas.openxmlformats.org/drawingml/2006/picture">
                 <pic:pic xmlns:pic="http://schemas.openxmlformats.org/drawingml/2006/picture">
                   <pic:nvPicPr>
-                    <pic:cNvPr id="0" name="Picture 4" descr="C:\Users\mr.laptop\Pictures\PROJECT\Capture8 (2).PNG"/>
-                    <pic:cNvPicPr>
-                      <a:picLocks noChangeAspect="1" noChangeArrowheads="1"/>
-                    </pic:cNvPicPr>
+                    <pic:cNvPr id="1" name=""/>
+                    <pic:cNvPicPr/>
                   </pic:nvPicPr>
                   <pic:blipFill>
-                    <a:blip r:embed="rId8">
-                      <a:extLst>
-                        <a:ext uri="{28A0092B-C50C-407E-A947-70E740481C1C}">
-                          <a14:useLocalDpi xmlns:a14="http://schemas.microsoft.com/office/drawing/2010/main" val="0"/>
-                        </a:ext>
-                      </a:extLst>
-                    </a:blip>
-                    <a:srcRect/>
+                    <a:blip r:embed="rId8"/>
                     <a:stretch>
                       <a:fillRect/>
                     </a:stretch>
                   </pic:blipFill>
-                  <pic:spPr bwMode="auto">
+                  <pic:spPr>
                     <a:xfrm>
                       <a:off x="0" y="0"/>
-                      <a:ext cx="5807075" cy="1793240"/>
+                      <a:ext cx="5748491" cy="922628"/>
                     </a:xfrm>
                     <a:prstGeom prst="rect">
                       <a:avLst/>
                     </a:prstGeom>
-                    <a:noFill/>
-                    <a:ln>
-                      <a:noFill/>
-                    </a:ln>
                   </pic:spPr>
                 </pic:pic>
               </a:graphicData>
@@ -5414,6 +5428,7 @@
     </w:p>
     <w:p>
       <w:pPr>
+        <w:ind w:firstLine="450"/>
         <w:jc w:val="both"/>
         <w:rPr>
           <w:rFonts w:ascii="Times New Roman" w:hAnsi="Times New Roman" w:cs="Times New Roman"/>
@@ -5425,17 +5440,15 @@
       <w:r>
         <w:rPr>
           <w:rFonts w:ascii="Times New Roman" w:hAnsi="Times New Roman" w:cs="Times New Roman"/>
-          <w:noProof/>
           <w:color w:val="000000" w:themeColor="text1"/>
           <w:sz w:val="32"/>
           <w:szCs w:val="32"/>
         </w:rPr>
-        <w:lastRenderedPageBreak/>
         <w:drawing>
-          <wp:inline distT="0" distB="0" distL="0" distR="0" wp14:anchorId="337B4B3C" wp14:editId="1C021C1C">
-            <wp:extent cx="5943600" cy="2313940"/>
-            <wp:effectExtent l="0" t="0" r="0" b="0"/>
-            <wp:docPr id="6" name="Picture 6" descr="C:\Users\mr.laptop\Pictures\PROJECT\Capture (2).PNG"/>
+          <wp:inline distT="0" distB="0" distL="0" distR="0" wp14:anchorId="18803455" wp14:editId="12C54690">
+            <wp:extent cx="5731510" cy="1708514"/>
+            <wp:effectExtent l="0" t="0" r="2540" b="6350"/>
+            <wp:docPr id="1" name="Picture 1"/>
             <wp:cNvGraphicFramePr>
               <a:graphicFrameLocks xmlns:a="http://schemas.openxmlformats.org/drawingml/2006/main" noChangeAspect="1"/>
             </wp:cNvGraphicFramePr>
@@ -5443,36 +5456,23 @@
               <a:graphicData uri="http://schemas.openxmlformats.org/drawingml/2006/picture">
                 <pic:pic xmlns:pic="http://schemas.openxmlformats.org/drawingml/2006/picture">
                   <pic:nvPicPr>
-                    <pic:cNvPr id="0" name="Picture 3" descr="C:\Users\mr.laptop\Pictures\PROJECT\Capture (2).PNG"/>
-                    <pic:cNvPicPr>
-                      <a:picLocks noChangeAspect="1" noChangeArrowheads="1"/>
-                    </pic:cNvPicPr>
+                    <pic:cNvPr id="1" name=""/>
+                    <pic:cNvPicPr/>
                   </pic:nvPicPr>
                   <pic:blipFill>
-                    <a:blip r:embed="rId9">
-                      <a:extLst>
-                        <a:ext uri="{28A0092B-C50C-407E-A947-70E740481C1C}">
-                          <a14:useLocalDpi xmlns:a14="http://schemas.microsoft.com/office/drawing/2010/main" val="0"/>
-                        </a:ext>
-                      </a:extLst>
-                    </a:blip>
-                    <a:srcRect/>
+                    <a:blip r:embed="rId9"/>
                     <a:stretch>
                       <a:fillRect/>
                     </a:stretch>
                   </pic:blipFill>
-                  <pic:spPr bwMode="auto">
+                  <pic:spPr>
                     <a:xfrm>
                       <a:off x="0" y="0"/>
-                      <a:ext cx="5943600" cy="2313940"/>
+                      <a:ext cx="5741414" cy="1711466"/>
                     </a:xfrm>
                     <a:prstGeom prst="rect">
                       <a:avLst/>
                     </a:prstGeom>
-                    <a:noFill/>
-                    <a:ln>
-                      <a:noFill/>
-                    </a:ln>
                   </pic:spPr>
                 </pic:pic>
               </a:graphicData>
@@ -5483,6 +5483,7 @@
     </w:p>
     <w:p>
       <w:pPr>
+        <w:ind w:firstLine="450"/>
         <w:jc w:val="both"/>
         <w:rPr>
           <w:rFonts w:ascii="Times New Roman" w:hAnsi="Times New Roman" w:cs="Times New Roman"/>
@@ -5491,167 +5492,19 @@
           <w:szCs w:val="32"/>
         </w:rPr>
       </w:pPr>
-    </w:p>
-    <w:p>
-      <w:pPr>
-        <w:pStyle w:val="ListParagraph"/>
-        <w:numPr>
-          <w:ilvl w:val="1"/>
-          <w:numId w:val="3"/>
-        </w:numPr>
-        <w:jc w:val="both"/>
-        <w:rPr>
-          <w:rFonts w:ascii="Times New Roman" w:hAnsi="Times New Roman" w:cs="Times New Roman"/>
-          <w:b/>
+      <w:r>
+        <w:rPr>
+          <w:rFonts w:ascii="Times New Roman" w:hAnsi="Times New Roman" w:cs="Times New Roman"/>
           <w:color w:val="000000" w:themeColor="text1"/>
           <w:sz w:val="32"/>
           <w:szCs w:val="32"/>
         </w:rPr>
-      </w:pPr>
-      <w:r>
-        <w:rPr>
-          <w:rFonts w:ascii="Times New Roman" w:hAnsi="Times New Roman" w:cs="Times New Roman"/>
-          <w:b/>
-          <w:color w:val="000000" w:themeColor="text1"/>
-          <w:sz w:val="32"/>
-          <w:szCs w:val="32"/>
-        </w:rPr>
-        <w:t>Assign Organizer:</w:t>
-      </w:r>
-    </w:p>
-    <w:p>
-      <w:pPr>
-        <w:pStyle w:val="ListParagraph"/>
-        <w:ind w:left="1080"/>
-        <w:jc w:val="both"/>
-        <w:rPr>
-          <w:rFonts w:ascii="Times New Roman" w:hAnsi="Times New Roman" w:cs="Times New Roman"/>
-          <w:color w:val="000000" w:themeColor="text1"/>
-          <w:sz w:val="32"/>
-          <w:szCs w:val="32"/>
-        </w:rPr>
-      </w:pPr>
-      <w:r>
-        <w:rPr>
-          <w:rFonts w:ascii="Times New Roman" w:hAnsi="Times New Roman" w:cs="Times New Roman"/>
-          <w:color w:val="000000" w:themeColor="text1"/>
-          <w:sz w:val="30"/>
-          <w:szCs w:val="30"/>
-          <w:lang w:val="en-GB"/>
-        </w:rPr>
-        <w:t>The button assigns an organizer to each of the pending, confirmed packages of users that are in the queue, randomly selecting an employee for each package and then dequeuing it from the queue and pushing it into a stack for data storage.</w:t>
-      </w:r>
-    </w:p>
-    <w:p>
-      <w:pPr>
-        <w:pStyle w:val="ListParagraph"/>
-        <w:ind w:left="1080"/>
-        <w:jc w:val="both"/>
-        <w:rPr>
-          <w:rFonts w:ascii="Times New Roman" w:hAnsi="Times New Roman" w:cs="Times New Roman"/>
-          <w:color w:val="000000" w:themeColor="text1"/>
-          <w:sz w:val="32"/>
-          <w:szCs w:val="32"/>
-        </w:rPr>
-      </w:pPr>
-    </w:p>
-    <w:p>
-      <w:pPr>
-        <w:pStyle w:val="ListParagraph"/>
-        <w:numPr>
-          <w:ilvl w:val="1"/>
-          <w:numId w:val="3"/>
-        </w:numPr>
-        <w:jc w:val="both"/>
-        <w:rPr>
-          <w:rFonts w:ascii="Times New Roman" w:hAnsi="Times New Roman" w:cs="Times New Roman"/>
-          <w:b/>
-          <w:color w:val="000000" w:themeColor="text1"/>
-          <w:sz w:val="32"/>
-          <w:szCs w:val="32"/>
-        </w:rPr>
-      </w:pPr>
-      <w:r>
-        <w:rPr>
-          <w:rFonts w:ascii="Times New Roman" w:hAnsi="Times New Roman" w:cs="Times New Roman"/>
-          <w:b/>
-          <w:color w:val="000000" w:themeColor="text1"/>
-          <w:sz w:val="32"/>
-          <w:szCs w:val="32"/>
-        </w:rPr>
-        <w:t>Display Previous Trip</w:t>
-      </w:r>
-      <w:r>
-        <w:rPr>
-          <w:rFonts w:ascii="Times New Roman" w:hAnsi="Times New Roman" w:cs="Times New Roman"/>
-          <w:b/>
-          <w:color w:val="000000" w:themeColor="text1"/>
-          <w:sz w:val="32"/>
-          <w:szCs w:val="32"/>
-        </w:rPr>
-        <w:t>:</w:t>
-      </w:r>
-    </w:p>
-    <w:p>
-      <w:pPr>
-        <w:pStyle w:val="ListParagraph"/>
-        <w:ind w:left="1080"/>
-        <w:jc w:val="both"/>
-        <w:rPr>
-          <w:rFonts w:ascii="Times New Roman" w:hAnsi="Times New Roman" w:cs="Times New Roman"/>
-          <w:color w:val="000000" w:themeColor="text1"/>
-          <w:sz w:val="30"/>
-          <w:szCs w:val="30"/>
-        </w:rPr>
-      </w:pPr>
-      <w:r>
-        <w:rPr>
-          <w:rFonts w:ascii="Times New Roman" w:hAnsi="Times New Roman" w:cs="Times New Roman"/>
-          <w:color w:val="000000" w:themeColor="text1"/>
-          <w:sz w:val="30"/>
-          <w:szCs w:val="30"/>
-        </w:rPr>
-        <w:t>This button displays every tour ever done by accessing package information in queue.</w:t>
-      </w:r>
-    </w:p>
-    <w:p>
-      <w:pPr>
-        <w:pStyle w:val="ListParagraph"/>
-        <w:ind w:left="1080"/>
-        <w:jc w:val="both"/>
-        <w:rPr>
-          <w:rFonts w:ascii="Times New Roman" w:hAnsi="Times New Roman" w:cs="Times New Roman"/>
-          <w:color w:val="000000" w:themeColor="text1"/>
-          <w:sz w:val="30"/>
-          <w:szCs w:val="30"/>
-        </w:rPr>
-      </w:pPr>
-    </w:p>
-    <w:p>
-      <w:pPr>
-        <w:pStyle w:val="ListParagraph"/>
-        <w:ind w:left="1080"/>
-        <w:jc w:val="both"/>
-        <w:rPr>
-          <w:rFonts w:ascii="Times New Roman" w:hAnsi="Times New Roman" w:cs="Times New Roman"/>
-          <w:color w:val="000000" w:themeColor="text1"/>
-          <w:sz w:val="32"/>
-          <w:szCs w:val="32"/>
-        </w:rPr>
-      </w:pPr>
-      <w:r>
-        <w:rPr>
-          <w:rFonts w:ascii="Times New Roman" w:hAnsi="Times New Roman" w:cs="Times New Roman"/>
-          <w:noProof/>
-          <w:color w:val="000000" w:themeColor="text1"/>
-          <w:sz w:val="32"/>
-          <w:szCs w:val="32"/>
-        </w:rPr>
+        <w:lastRenderedPageBreak/>
         <w:drawing>
-          <wp:inline distT="0" distB="0" distL="0" distR="0" wp14:anchorId="17FD1373" wp14:editId="62DFDBDF">
-            <wp:extent cx="5245100" cy="1969135"/>
-            <wp:effectExtent l="0" t="0" r="0" b="0"/>
-            <wp:docPr id="8" name="Picture 8" descr="C:\Users\mr.laptop\Pictures\PROJECT\Capture9 (2).PNG"/>
+          <wp:inline distT="0" distB="0" distL="0" distR="0" wp14:anchorId="46718024" wp14:editId="210565AD">
+            <wp:extent cx="5731510" cy="2222500"/>
+            <wp:effectExtent l="0" t="0" r="2540" b="6350"/>
+            <wp:docPr id="3" name="Picture 3"/>
             <wp:cNvGraphicFramePr>
               <a:graphicFrameLocks xmlns:a="http://schemas.openxmlformats.org/drawingml/2006/main" noChangeAspect="1"/>
             </wp:cNvGraphicFramePr>
@@ -5659,36 +5512,23 @@
               <a:graphicData uri="http://schemas.openxmlformats.org/drawingml/2006/picture">
                 <pic:pic xmlns:pic="http://schemas.openxmlformats.org/drawingml/2006/picture">
                   <pic:nvPicPr>
-                    <pic:cNvPr id="0" name="Picture 5" descr="C:\Users\mr.laptop\Pictures\PROJECT\Capture9 (2).PNG"/>
-                    <pic:cNvPicPr>
-                      <a:picLocks noChangeAspect="1" noChangeArrowheads="1"/>
-                    </pic:cNvPicPr>
+                    <pic:cNvPr id="1" name=""/>
+                    <pic:cNvPicPr/>
                   </pic:nvPicPr>
                   <pic:blipFill>
-                    <a:blip r:embed="rId10">
-                      <a:extLst>
-                        <a:ext uri="{28A0092B-C50C-407E-A947-70E740481C1C}">
-                          <a14:useLocalDpi xmlns:a14="http://schemas.microsoft.com/office/drawing/2010/main" val="0"/>
-                        </a:ext>
-                      </a:extLst>
-                    </a:blip>
-                    <a:srcRect/>
+                    <a:blip r:embed="rId10"/>
                     <a:stretch>
                       <a:fillRect/>
                     </a:stretch>
                   </pic:blipFill>
-                  <pic:spPr bwMode="auto">
+                  <pic:spPr>
                     <a:xfrm>
                       <a:off x="0" y="0"/>
-                      <a:ext cx="5245136" cy="1969149"/>
+                      <a:ext cx="5731510" cy="2222500"/>
                     </a:xfrm>
                     <a:prstGeom prst="rect">
                       <a:avLst/>
                     </a:prstGeom>
-                    <a:noFill/>
-                    <a:ln>
-                      <a:noFill/>
-                    </a:ln>
                   </pic:spPr>
                 </pic:pic>
               </a:graphicData>
@@ -5710,104 +5550,10 @@
     </w:p>
     <w:p>
       <w:pPr>
-        <w:jc w:val="both"/>
-        <w:rPr>
-          <w:rFonts w:ascii="Times New Roman" w:hAnsi="Times New Roman" w:cs="Times New Roman"/>
-          <w:color w:val="000000" w:themeColor="text1"/>
-          <w:sz w:val="32"/>
-          <w:szCs w:val="32"/>
-        </w:rPr>
-      </w:pPr>
-    </w:p>
-    <w:p>
-      <w:pPr>
-        <w:jc w:val="both"/>
-        <w:rPr>
-          <w:rFonts w:ascii="Times New Roman" w:hAnsi="Times New Roman" w:cs="Times New Roman"/>
-          <w:color w:val="000000" w:themeColor="text1"/>
-          <w:sz w:val="32"/>
-          <w:szCs w:val="32"/>
-        </w:rPr>
-      </w:pPr>
-    </w:p>
-    <w:p>
-      <w:pPr>
-        <w:jc w:val="both"/>
-        <w:rPr>
-          <w:rFonts w:ascii="Times New Roman" w:hAnsi="Times New Roman" w:cs="Times New Roman"/>
-          <w:color w:val="000000" w:themeColor="text1"/>
-          <w:sz w:val="32"/>
-          <w:szCs w:val="32"/>
-        </w:rPr>
-      </w:pPr>
-    </w:p>
-    <w:p>
-      <w:pPr>
-        <w:pStyle w:val="ListParagraph"/>
-        <w:numPr>
-          <w:ilvl w:val="0"/>
-          <w:numId w:val="3"/>
-        </w:numPr>
-        <w:jc w:val="both"/>
-        <w:rPr>
-          <w:rFonts w:ascii="Times New Roman" w:hAnsi="Times New Roman" w:cs="Times New Roman"/>
-          <w:b/>
-          <w:color w:val="000000" w:themeColor="text1"/>
-          <w:sz w:val="32"/>
-          <w:szCs w:val="32"/>
-        </w:rPr>
-      </w:pPr>
-      <w:r>
-        <w:rPr>
-          <w:rFonts w:ascii="Times New Roman" w:hAnsi="Times New Roman" w:cs="Times New Roman"/>
-          <w:b/>
-          <w:color w:val="000000" w:themeColor="text1"/>
-          <w:sz w:val="32"/>
-          <w:szCs w:val="32"/>
-        </w:rPr>
-        <w:lastRenderedPageBreak/>
-        <w:t>Tour Confirmation:</w:t>
-      </w:r>
-    </w:p>
-    <w:p>
-      <w:pPr>
-        <w:ind w:left="630"/>
-        <w:jc w:val="both"/>
-        <w:rPr>
-          <w:rFonts w:ascii="Times New Roman" w:hAnsi="Times New Roman" w:cs="Times New Roman"/>
-          <w:color w:val="000000" w:themeColor="text1"/>
-          <w:sz w:val="30"/>
-          <w:szCs w:val="30"/>
-        </w:rPr>
-      </w:pPr>
-      <w:r>
-        <w:rPr>
-          <w:rFonts w:ascii="Times New Roman" w:hAnsi="Times New Roman" w:cs="Times New Roman"/>
-          <w:color w:val="000000" w:themeColor="text1"/>
-          <w:sz w:val="30"/>
-          <w:szCs w:val="30"/>
-        </w:rPr>
-        <w:t>This menu allows a specific user to login so that he may add, update, view and delete package information.</w:t>
-      </w:r>
-    </w:p>
-    <w:p>
-      <w:pPr>
-        <w:ind w:left="630"/>
-        <w:jc w:val="both"/>
-        <w:rPr>
-          <w:rFonts w:ascii="Times New Roman" w:hAnsi="Times New Roman" w:cs="Times New Roman"/>
-          <w:color w:val="000000" w:themeColor="text1"/>
-          <w:sz w:val="30"/>
-          <w:szCs w:val="30"/>
-        </w:rPr>
-      </w:pPr>
-    </w:p>
-    <w:p>
-      <w:pPr>
         <w:pStyle w:val="ListParagraph"/>
         <w:numPr>
           <w:ilvl w:val="1"/>
-          <w:numId w:val="4"/>
+          <w:numId w:val="3"/>
         </w:numPr>
         <w:jc w:val="both"/>
         <w:rPr>
@@ -5826,7 +5572,7 @@
           <w:sz w:val="32"/>
           <w:szCs w:val="32"/>
         </w:rPr>
-        <w:t>Calculate Cost:</w:t>
+        <w:t>Assign Organizer:</w:t>
       </w:r>
     </w:p>
     <w:p>
@@ -5839,6 +5585,7 @@
           <w:color w:val="000000" w:themeColor="text1"/>
           <w:sz w:val="30"/>
           <w:szCs w:val="30"/>
+          <w:lang w:val="en-GB"/>
         </w:rPr>
       </w:pPr>
       <w:r>
@@ -5847,8 +5594,9 @@
           <w:color w:val="000000" w:themeColor="text1"/>
           <w:sz w:val="30"/>
           <w:szCs w:val="30"/>
-        </w:rPr>
-        <w:t xml:space="preserve">User can view the least possible cost or time between two locations according to his package details and preferences i.e. cost effective tour or time effective tour. </w:t>
+          <w:lang w:val="en-GB"/>
+        </w:rPr>
+        <w:t>The button assigns an organizer to each of the pending, confirmed packages of users that are in the queue, randomly selecting an employee for each package and then dequeuing it from the queue and pushing it into a stack for data storage.</w:t>
       </w:r>
     </w:p>
     <w:p>
@@ -5859,10 +5607,82 @@
         <w:rPr>
           <w:rFonts w:ascii="Times New Roman" w:hAnsi="Times New Roman" w:cs="Times New Roman"/>
           <w:color w:val="000000" w:themeColor="text1"/>
+          <w:sz w:val="32"/>
+          <w:szCs w:val="32"/>
+        </w:rPr>
+      </w:pPr>
+    </w:p>
+    <w:p>
+      <w:pPr>
+        <w:pStyle w:val="ListParagraph"/>
+        <w:ind w:left="1080"/>
+        <w:jc w:val="both"/>
+        <w:rPr>
+          <w:rFonts w:ascii="Times New Roman" w:hAnsi="Times New Roman" w:cs="Times New Roman"/>
+          <w:color w:val="000000" w:themeColor="text1"/>
+          <w:sz w:val="32"/>
+          <w:szCs w:val="32"/>
+        </w:rPr>
+      </w:pPr>
+    </w:p>
+    <w:p>
+      <w:pPr>
+        <w:pStyle w:val="ListParagraph"/>
+        <w:numPr>
+          <w:ilvl w:val="1"/>
+          <w:numId w:val="3"/>
+        </w:numPr>
+        <w:jc w:val="both"/>
+        <w:rPr>
+          <w:rFonts w:ascii="Times New Roman" w:hAnsi="Times New Roman" w:cs="Times New Roman"/>
+          <w:b/>
+          <w:color w:val="000000" w:themeColor="text1"/>
+          <w:sz w:val="32"/>
+          <w:szCs w:val="32"/>
+        </w:rPr>
+      </w:pPr>
+      <w:r>
+        <w:rPr>
+          <w:rFonts w:ascii="Times New Roman" w:hAnsi="Times New Roman" w:cs="Times New Roman"/>
+          <w:b/>
+          <w:color w:val="000000" w:themeColor="text1"/>
+          <w:sz w:val="32"/>
+          <w:szCs w:val="32"/>
+        </w:rPr>
+        <w:t>Display Previous Trip</w:t>
+      </w:r>
+      <w:r>
+        <w:rPr>
+          <w:rFonts w:ascii="Times New Roman" w:hAnsi="Times New Roman" w:cs="Times New Roman"/>
+          <w:b/>
+          <w:color w:val="000000" w:themeColor="text1"/>
+          <w:sz w:val="32"/>
+          <w:szCs w:val="32"/>
+        </w:rPr>
+        <w:t>:</w:t>
+      </w:r>
+    </w:p>
+    <w:p>
+      <w:pPr>
+        <w:pStyle w:val="ListParagraph"/>
+        <w:ind w:left="1080"/>
+        <w:jc w:val="both"/>
+        <w:rPr>
+          <w:rFonts w:ascii="Times New Roman" w:hAnsi="Times New Roman" w:cs="Times New Roman"/>
+          <w:color w:val="000000" w:themeColor="text1"/>
           <w:sz w:val="30"/>
           <w:szCs w:val="30"/>
         </w:rPr>
       </w:pPr>
+      <w:r>
+        <w:rPr>
+          <w:rFonts w:ascii="Times New Roman" w:hAnsi="Times New Roman" w:cs="Times New Roman"/>
+          <w:color w:val="000000" w:themeColor="text1"/>
+          <w:sz w:val="30"/>
+          <w:szCs w:val="30"/>
+        </w:rPr>
+        <w:t>This button displays every tour ever done by accessing package information in queue.</w:t>
+      </w:r>
     </w:p>
     <w:p>
       <w:pPr>
@@ -5872,6 +5692,19 @@
         <w:rPr>
           <w:rFonts w:ascii="Times New Roman" w:hAnsi="Times New Roman" w:cs="Times New Roman"/>
           <w:color w:val="000000" w:themeColor="text1"/>
+          <w:sz w:val="30"/>
+          <w:szCs w:val="30"/>
+        </w:rPr>
+      </w:pPr>
+    </w:p>
+    <w:p>
+      <w:pPr>
+        <w:pStyle w:val="ListParagraph"/>
+        <w:ind w:left="1080" w:hanging="180"/>
+        <w:jc w:val="both"/>
+        <w:rPr>
+          <w:rFonts w:ascii="Times New Roman" w:hAnsi="Times New Roman" w:cs="Times New Roman"/>
+          <w:color w:val="000000" w:themeColor="text1"/>
           <w:sz w:val="32"/>
           <w:szCs w:val="32"/>
         </w:rPr>
@@ -5879,16 +5712,15 @@
       <w:r>
         <w:rPr>
           <w:rFonts w:ascii="Times New Roman" w:hAnsi="Times New Roman" w:cs="Times New Roman"/>
-          <w:noProof/>
           <w:color w:val="000000" w:themeColor="text1"/>
           <w:sz w:val="32"/>
           <w:szCs w:val="32"/>
         </w:rPr>
         <w:drawing>
-          <wp:inline distT="0" distB="0" distL="0" distR="0" wp14:anchorId="4102E396" wp14:editId="26E1C8B6">
-            <wp:extent cx="5493434" cy="2405380"/>
-            <wp:effectExtent l="0" t="0" r="0" b="0"/>
-            <wp:docPr id="9" name="Picture 9" descr="C:\Users\mr.laptop\Pictures\PROJECT\Capture5 (2).PNG"/>
+          <wp:inline distT="0" distB="0" distL="0" distR="0" wp14:anchorId="5322CBFB" wp14:editId="519F3F6E">
+            <wp:extent cx="5731510" cy="1375575"/>
+            <wp:effectExtent l="0" t="0" r="2540" b="0"/>
+            <wp:docPr id="16" name="Picture 16"/>
             <wp:cNvGraphicFramePr>
               <a:graphicFrameLocks xmlns:a="http://schemas.openxmlformats.org/drawingml/2006/main" noChangeAspect="1"/>
             </wp:cNvGraphicFramePr>
@@ -5896,36 +5728,23 @@
               <a:graphicData uri="http://schemas.openxmlformats.org/drawingml/2006/picture">
                 <pic:pic xmlns:pic="http://schemas.openxmlformats.org/drawingml/2006/picture">
                   <pic:nvPicPr>
-                    <pic:cNvPr id="0" name="Picture 6" descr="C:\Users\mr.laptop\Pictures\PROJECT\Capture5 (2).PNG"/>
-                    <pic:cNvPicPr>
-                      <a:picLocks noChangeAspect="1" noChangeArrowheads="1"/>
-                    </pic:cNvPicPr>
+                    <pic:cNvPr id="1" name=""/>
+                    <pic:cNvPicPr/>
                   </pic:nvPicPr>
                   <pic:blipFill>
-                    <a:blip r:embed="rId11">
-                      <a:extLst>
-                        <a:ext uri="{28A0092B-C50C-407E-A947-70E740481C1C}">
-                          <a14:useLocalDpi xmlns:a14="http://schemas.microsoft.com/office/drawing/2010/main" val="0"/>
-                        </a:ext>
-                      </a:extLst>
-                    </a:blip>
-                    <a:srcRect/>
+                    <a:blip r:embed="rId11"/>
                     <a:stretch>
                       <a:fillRect/>
                     </a:stretch>
                   </pic:blipFill>
-                  <pic:spPr bwMode="auto">
+                  <pic:spPr>
                     <a:xfrm>
                       <a:off x="0" y="0"/>
-                      <a:ext cx="5503302" cy="2409701"/>
+                      <a:ext cx="5741036" cy="1377861"/>
                     </a:xfrm>
                     <a:prstGeom prst="rect">
                       <a:avLst/>
                     </a:prstGeom>
-                    <a:noFill/>
-                    <a:ln>
-                      <a:noFill/>
-                    </a:ln>
                   </pic:spPr>
                 </pic:pic>
               </a:graphicData>
@@ -5936,46 +5755,131 @@
     </w:p>
     <w:p>
       <w:pPr>
+        <w:jc w:val="both"/>
+        <w:rPr>
+          <w:rFonts w:ascii="Times New Roman" w:hAnsi="Times New Roman" w:cs="Times New Roman"/>
+          <w:color w:val="000000" w:themeColor="text1"/>
+          <w:sz w:val="32"/>
+          <w:szCs w:val="32"/>
+        </w:rPr>
+      </w:pPr>
+    </w:p>
+    <w:p>
+      <w:pPr>
+        <w:jc w:val="both"/>
+        <w:rPr>
+          <w:rFonts w:ascii="Times New Roman" w:hAnsi="Times New Roman" w:cs="Times New Roman"/>
+          <w:color w:val="000000" w:themeColor="text1"/>
+          <w:sz w:val="32"/>
+          <w:szCs w:val="32"/>
+        </w:rPr>
+      </w:pPr>
+    </w:p>
+    <w:p>
+      <w:pPr>
+        <w:jc w:val="both"/>
+        <w:rPr>
+          <w:rFonts w:ascii="Times New Roman" w:hAnsi="Times New Roman" w:cs="Times New Roman"/>
+          <w:color w:val="000000" w:themeColor="text1"/>
+          <w:sz w:val="32"/>
+          <w:szCs w:val="32"/>
+        </w:rPr>
+      </w:pPr>
+    </w:p>
+    <w:p>
+      <w:pPr>
+        <w:jc w:val="both"/>
+        <w:rPr>
+          <w:rFonts w:ascii="Times New Roman" w:hAnsi="Times New Roman" w:cs="Times New Roman"/>
+          <w:color w:val="000000" w:themeColor="text1"/>
+          <w:sz w:val="32"/>
+          <w:szCs w:val="32"/>
+        </w:rPr>
+      </w:pPr>
+    </w:p>
+    <w:p>
+      <w:pPr>
+        <w:jc w:val="both"/>
+        <w:rPr>
+          <w:rFonts w:ascii="Times New Roman" w:hAnsi="Times New Roman" w:cs="Times New Roman"/>
+          <w:color w:val="000000" w:themeColor="text1"/>
+          <w:sz w:val="32"/>
+          <w:szCs w:val="32"/>
+        </w:rPr>
+      </w:pPr>
+    </w:p>
+    <w:p>
+      <w:pPr>
         <w:pStyle w:val="ListParagraph"/>
-        <w:ind w:left="1080"/>
+        <w:numPr>
+          <w:ilvl w:val="0"/>
+          <w:numId w:val="3"/>
+        </w:numPr>
         <w:jc w:val="both"/>
         <w:rPr>
           <w:rFonts w:ascii="Times New Roman" w:hAnsi="Times New Roman" w:cs="Times New Roman"/>
           <w:b/>
           <w:color w:val="000000" w:themeColor="text1"/>
-          <w:sz w:val="36"/>
-          <w:szCs w:val="36"/>
-          <w:u w:val="single"/>
-        </w:rPr>
-      </w:pPr>
-    </w:p>
-    <w:p>
-      <w:pPr>
-        <w:pStyle w:val="ListParagraph"/>
-        <w:ind w:left="1080"/>
-        <w:jc w:val="both"/>
+          <w:sz w:val="32"/>
+          <w:szCs w:val="32"/>
+        </w:rPr>
+      </w:pPr>
+      <w:r>
         <w:rPr>
           <w:rFonts w:ascii="Times New Roman" w:hAnsi="Times New Roman" w:cs="Times New Roman"/>
           <w:b/>
           <w:color w:val="000000" w:themeColor="text1"/>
-          <w:sz w:val="36"/>
-          <w:szCs w:val="36"/>
-        </w:rPr>
-      </w:pPr>
-      <w:r>
-        <w:rPr>
-          <w:rFonts w:ascii="Times New Roman" w:hAnsi="Times New Roman" w:cs="Times New Roman"/>
-          <w:b/>
-          <w:noProof/>
-          <w:color w:val="000000" w:themeColor="text1"/>
-          <w:sz w:val="36"/>
-          <w:szCs w:val="36"/>
+          <w:sz w:val="32"/>
+          <w:szCs w:val="32"/>
+        </w:rPr>
+        <w:lastRenderedPageBreak/>
+        <w:t>Tour Confirmation:</w:t>
+      </w:r>
+    </w:p>
+    <w:p>
+      <w:pPr>
+        <w:ind w:left="630"/>
+        <w:jc w:val="both"/>
+        <w:rPr>
+          <w:rFonts w:ascii="Times New Roman" w:hAnsi="Times New Roman" w:cs="Times New Roman"/>
+          <w:color w:val="000000" w:themeColor="text1"/>
+          <w:sz w:val="30"/>
+          <w:szCs w:val="30"/>
+        </w:rPr>
+      </w:pPr>
+      <w:r>
+        <w:rPr>
+          <w:rFonts w:ascii="Times New Roman" w:hAnsi="Times New Roman" w:cs="Times New Roman"/>
+          <w:color w:val="000000" w:themeColor="text1"/>
+          <w:sz w:val="30"/>
+          <w:szCs w:val="30"/>
+        </w:rPr>
+        <w:t>This menu allows a specific user to login so that he may add, update, view and delete package information.</w:t>
+      </w:r>
+    </w:p>
+    <w:p>
+      <w:pPr>
+        <w:ind w:left="630"/>
+        <w:jc w:val="both"/>
+        <w:rPr>
+          <w:rFonts w:ascii="Times New Roman" w:hAnsi="Times New Roman" w:cs="Times New Roman"/>
+          <w:color w:val="000000" w:themeColor="text1"/>
+          <w:sz w:val="30"/>
+          <w:szCs w:val="30"/>
+        </w:rPr>
+      </w:pPr>
+      <w:r>
+        <w:rPr>
+          <w:rFonts w:ascii="Times New Roman" w:hAnsi="Times New Roman" w:cs="Times New Roman"/>
+          <w:color w:val="000000" w:themeColor="text1"/>
+          <w:sz w:val="30"/>
+          <w:szCs w:val="30"/>
         </w:rPr>
         <w:drawing>
-          <wp:inline distT="0" distB="0" distL="0" distR="0" wp14:anchorId="3EDDB214" wp14:editId="5A057970">
-            <wp:extent cx="5479366" cy="2355850"/>
-            <wp:effectExtent l="0" t="0" r="7620" b="6350"/>
-            <wp:docPr id="10" name="Picture 10" descr="C:\Users\mr.laptop\Pictures\PROJECT\Capture6 (2).PNG"/>
+          <wp:inline distT="0" distB="0" distL="0" distR="0" wp14:anchorId="36A40C3B" wp14:editId="64159F5E">
+            <wp:extent cx="5731510" cy="1232453"/>
+            <wp:effectExtent l="0" t="0" r="2540" b="6350"/>
+            <wp:docPr id="4" name="Picture 4"/>
             <wp:cNvGraphicFramePr>
               <a:graphicFrameLocks xmlns:a="http://schemas.openxmlformats.org/drawingml/2006/main" noChangeAspect="1"/>
             </wp:cNvGraphicFramePr>
@@ -5983,36 +5887,23 @@
               <a:graphicData uri="http://schemas.openxmlformats.org/drawingml/2006/picture">
                 <pic:pic xmlns:pic="http://schemas.openxmlformats.org/drawingml/2006/picture">
                   <pic:nvPicPr>
-                    <pic:cNvPr id="0" name="Picture 7" descr="C:\Users\mr.laptop\Pictures\PROJECT\Capture6 (2).PNG"/>
-                    <pic:cNvPicPr>
-                      <a:picLocks noChangeAspect="1" noChangeArrowheads="1"/>
-                    </pic:cNvPicPr>
+                    <pic:cNvPr id="1" name=""/>
+                    <pic:cNvPicPr/>
                   </pic:nvPicPr>
                   <pic:blipFill>
-                    <a:blip r:embed="rId12">
-                      <a:extLst>
-                        <a:ext uri="{28A0092B-C50C-407E-A947-70E740481C1C}">
-                          <a14:useLocalDpi xmlns:a14="http://schemas.microsoft.com/office/drawing/2010/main" val="0"/>
-                        </a:ext>
-                      </a:extLst>
-                    </a:blip>
-                    <a:srcRect/>
+                    <a:blip r:embed="rId12"/>
                     <a:stretch>
                       <a:fillRect/>
                     </a:stretch>
                   </pic:blipFill>
-                  <pic:spPr bwMode="auto">
+                  <pic:spPr>
                     <a:xfrm>
                       <a:off x="0" y="0"/>
-                      <a:ext cx="5485740" cy="2358590"/>
+                      <a:ext cx="5736833" cy="1233598"/>
                     </a:xfrm>
                     <a:prstGeom prst="rect">
                       <a:avLst/>
                     </a:prstGeom>
-                    <a:noFill/>
-                    <a:ln>
-                      <a:noFill/>
-                    </a:ln>
                   </pic:spPr>
                 </pic:pic>
               </a:graphicData>
@@ -6023,105 +5914,7 @@
     </w:p>
     <w:p>
       <w:pPr>
-        <w:pStyle w:val="ListParagraph"/>
-        <w:ind w:left="1080"/>
-        <w:jc w:val="both"/>
-        <w:rPr>
-          <w:rFonts w:ascii="Times New Roman" w:hAnsi="Times New Roman" w:cs="Times New Roman"/>
-          <w:b/>
-          <w:color w:val="000000" w:themeColor="text1"/>
-          <w:sz w:val="36"/>
-          <w:szCs w:val="36"/>
-        </w:rPr>
-      </w:pPr>
-    </w:p>
-    <w:p>
-      <w:pPr>
-        <w:pStyle w:val="ListParagraph"/>
-        <w:ind w:left="1080"/>
-        <w:jc w:val="both"/>
-        <w:rPr>
-          <w:rFonts w:ascii="Times New Roman" w:hAnsi="Times New Roman" w:cs="Times New Roman"/>
-          <w:b/>
-          <w:color w:val="000000" w:themeColor="text1"/>
-          <w:sz w:val="36"/>
-          <w:szCs w:val="36"/>
-        </w:rPr>
-      </w:pPr>
-    </w:p>
-    <w:p>
-      <w:pPr>
-        <w:pStyle w:val="ListParagraph"/>
-        <w:ind w:left="1080"/>
-        <w:jc w:val="both"/>
-        <w:rPr>
-          <w:rFonts w:ascii="Times New Roman" w:hAnsi="Times New Roman" w:cs="Times New Roman"/>
-          <w:b/>
-          <w:color w:val="000000" w:themeColor="text1"/>
-          <w:sz w:val="36"/>
-          <w:szCs w:val="36"/>
-        </w:rPr>
-      </w:pPr>
-    </w:p>
-    <w:p>
-      <w:pPr>
-        <w:pStyle w:val="ListParagraph"/>
-        <w:ind w:left="1080"/>
-        <w:jc w:val="both"/>
-        <w:rPr>
-          <w:rFonts w:ascii="Times New Roman" w:hAnsi="Times New Roman" w:cs="Times New Roman"/>
-          <w:b/>
-          <w:color w:val="000000" w:themeColor="text1"/>
-          <w:sz w:val="36"/>
-          <w:szCs w:val="36"/>
-        </w:rPr>
-      </w:pPr>
-    </w:p>
-    <w:p>
-      <w:pPr>
-        <w:pStyle w:val="ListParagraph"/>
-        <w:ind w:left="1080"/>
-        <w:jc w:val="both"/>
-        <w:rPr>
-          <w:rFonts w:ascii="Times New Roman" w:hAnsi="Times New Roman" w:cs="Times New Roman"/>
-          <w:b/>
-          <w:color w:val="000000" w:themeColor="text1"/>
-          <w:sz w:val="36"/>
-          <w:szCs w:val="36"/>
-        </w:rPr>
-      </w:pPr>
-    </w:p>
-    <w:p>
-      <w:pPr>
-        <w:pStyle w:val="ListParagraph"/>
-        <w:numPr>
-          <w:ilvl w:val="1"/>
-          <w:numId w:val="4"/>
-        </w:numPr>
-        <w:jc w:val="both"/>
-        <w:rPr>
-          <w:rFonts w:ascii="Times New Roman" w:hAnsi="Times New Roman" w:cs="Times New Roman"/>
-          <w:b/>
-          <w:color w:val="000000" w:themeColor="text1"/>
-          <w:sz w:val="32"/>
-          <w:szCs w:val="32"/>
-        </w:rPr>
-      </w:pPr>
-      <w:r>
-        <w:rPr>
-          <w:rFonts w:ascii="Times New Roman" w:hAnsi="Times New Roman" w:cs="Times New Roman"/>
-          <w:b/>
-          <w:color w:val="000000" w:themeColor="text1"/>
-          <w:sz w:val="32"/>
-          <w:szCs w:val="32"/>
-        </w:rPr>
-        <w:t>Confirm Tour</w:t>
-      </w:r>
-    </w:p>
-    <w:p>
-      <w:pPr>
-        <w:pStyle w:val="ListParagraph"/>
-        <w:ind w:left="1080"/>
+        <w:ind w:left="630"/>
         <w:jc w:val="both"/>
         <w:rPr>
           <w:rFonts w:ascii="Times New Roman" w:hAnsi="Times New Roman" w:cs="Times New Roman"/>
@@ -6137,123 +5930,11 @@
           <w:sz w:val="30"/>
           <w:szCs w:val="30"/>
         </w:rPr>
-        <w:t>Once the user is sure of his package details he can access the confirm tour button which enqueue package details into a queue. And waits for the admin to assign organizer for tour.</w:t>
-      </w:r>
-    </w:p>
-    <w:p>
-      <w:pPr>
-        <w:pStyle w:val="ListParagraph"/>
-        <w:ind w:left="1080"/>
-        <w:jc w:val="both"/>
-        <w:rPr>
-          <w:rFonts w:ascii="Times New Roman" w:hAnsi="Times New Roman" w:cs="Times New Roman"/>
-          <w:color w:val="000000" w:themeColor="text1"/>
-          <w:sz w:val="30"/>
-          <w:szCs w:val="30"/>
-        </w:rPr>
-      </w:pPr>
-      <w:bookmarkStart w:id="0" w:name="_GoBack"/>
-      <w:bookmarkEnd w:id="0"/>
-    </w:p>
-    <w:p>
-      <w:pPr>
-        <w:pStyle w:val="ListParagraph"/>
-        <w:ind w:left="1080"/>
-        <w:jc w:val="both"/>
-        <w:rPr>
-          <w:rFonts w:ascii="Times New Roman" w:hAnsi="Times New Roman" w:cs="Times New Roman"/>
-          <w:color w:val="000000" w:themeColor="text1"/>
-          <w:sz w:val="36"/>
-          <w:szCs w:val="36"/>
-        </w:rPr>
-      </w:pPr>
-    </w:p>
-    <w:p>
-      <w:pPr>
-        <w:pStyle w:val="ListParagraph"/>
-        <w:numPr>
-          <w:ilvl w:val="1"/>
-          <w:numId w:val="4"/>
-        </w:numPr>
-        <w:jc w:val="both"/>
-        <w:rPr>
-          <w:rFonts w:ascii="Times New Roman" w:hAnsi="Times New Roman" w:cs="Times New Roman"/>
-          <w:b/>
-          <w:color w:val="000000" w:themeColor="text1"/>
-          <w:sz w:val="32"/>
-          <w:szCs w:val="32"/>
-        </w:rPr>
-      </w:pPr>
-      <w:r>
-        <w:rPr>
-          <w:rFonts w:ascii="Times New Roman" w:hAnsi="Times New Roman" w:cs="Times New Roman"/>
-          <w:b/>
-          <w:color w:val="000000" w:themeColor="text1"/>
-          <w:sz w:val="32"/>
-          <w:szCs w:val="32"/>
-        </w:rPr>
-        <w:t>View Tour Organizer</w:t>
-      </w:r>
-    </w:p>
-    <w:p>
-      <w:pPr>
-        <w:pStyle w:val="ListParagraph"/>
-        <w:ind w:left="1080"/>
-        <w:jc w:val="both"/>
-        <w:rPr>
-          <w:rFonts w:ascii="Times New Roman" w:hAnsi="Times New Roman" w:cs="Times New Roman"/>
-          <w:color w:val="000000" w:themeColor="text1"/>
-          <w:sz w:val="30"/>
-          <w:szCs w:val="30"/>
-        </w:rPr>
-      </w:pPr>
-      <w:r>
-        <w:rPr>
-          <w:rFonts w:ascii="Times New Roman" w:hAnsi="Times New Roman" w:cs="Times New Roman"/>
-          <w:color w:val="000000" w:themeColor="text1"/>
-          <w:sz w:val="30"/>
-          <w:szCs w:val="30"/>
-        </w:rPr>
-        <w:t>If the user is assigned with an organizer he can view his name and contact details in order to contact him.</w:t>
-      </w:r>
-    </w:p>
-    <w:p>
-      <w:pPr>
-        <w:pStyle w:val="ListParagraph"/>
-        <w:ind w:left="1080"/>
-        <w:jc w:val="both"/>
-        <w:rPr>
-          <w:rFonts w:ascii="Times New Roman" w:hAnsi="Times New Roman" w:cs="Times New Roman"/>
-          <w:color w:val="000000" w:themeColor="text1"/>
-          <w:sz w:val="32"/>
-          <w:szCs w:val="32"/>
-        </w:rPr>
-      </w:pPr>
-    </w:p>
-    <w:p>
-      <w:pPr>
-        <w:pStyle w:val="ListParagraph"/>
-        <w:ind w:left="1080"/>
-        <w:jc w:val="both"/>
-        <w:rPr>
-          <w:rFonts w:ascii="Times New Roman" w:hAnsi="Times New Roman" w:cs="Times New Roman"/>
-          <w:b/>
-          <w:color w:val="000000" w:themeColor="text1"/>
-          <w:sz w:val="36"/>
-          <w:szCs w:val="36"/>
-          <w:u w:val="single"/>
-        </w:rPr>
-      </w:pPr>
-      <w:r>
-        <w:rPr>
-          <w:rFonts w:ascii="Times New Roman" w:hAnsi="Times New Roman" w:cs="Times New Roman"/>
-          <w:noProof/>
-        </w:rPr>
         <w:drawing>
-          <wp:inline distT="0" distB="0" distL="0" distR="0" wp14:anchorId="1F10A52A" wp14:editId="5C9D102D">
-            <wp:extent cx="5549705" cy="2190115"/>
-            <wp:effectExtent l="0" t="0" r="0" b="635"/>
-            <wp:docPr id="5" name="Picture 5"/>
+          <wp:inline distT="0" distB="0" distL="0" distR="0" wp14:anchorId="171D6FC9" wp14:editId="6A71185E">
+            <wp:extent cx="5731510" cy="1407381"/>
+            <wp:effectExtent l="0" t="0" r="2540" b="2540"/>
+            <wp:docPr id="17" name="Picture 17"/>
             <wp:cNvGraphicFramePr>
               <a:graphicFrameLocks xmlns:a="http://schemas.openxmlformats.org/drawingml/2006/main" noChangeAspect="1"/>
             </wp:cNvGraphicFramePr>
@@ -6273,7 +5954,7 @@
                   <pic:spPr>
                     <a:xfrm>
                       <a:off x="0" y="0"/>
-                      <a:ext cx="5558624" cy="2193635"/>
+                      <a:ext cx="5736748" cy="1408667"/>
                     </a:xfrm>
                     <a:prstGeom prst="rect">
                       <a:avLst/>
@@ -6288,72 +5969,494 @@
     </w:p>
     <w:p>
       <w:pPr>
-        <w:jc w:val="both"/>
-        <w:rPr>
-          <w:rFonts w:ascii="Times New Roman" w:hAnsi="Times New Roman" w:cs="Times New Roman"/>
+        <w:ind w:left="630"/>
+        <w:jc w:val="both"/>
+        <w:rPr>
+          <w:rFonts w:ascii="Times New Roman" w:hAnsi="Times New Roman" w:cs="Times New Roman"/>
+          <w:color w:val="000000" w:themeColor="text1"/>
+          <w:sz w:val="30"/>
+          <w:szCs w:val="30"/>
+        </w:rPr>
+      </w:pPr>
+    </w:p>
+    <w:p>
+      <w:pPr>
+        <w:pStyle w:val="ListParagraph"/>
+        <w:numPr>
+          <w:ilvl w:val="1"/>
+          <w:numId w:val="4"/>
+        </w:numPr>
+        <w:jc w:val="both"/>
+        <w:rPr>
+          <w:rFonts w:ascii="Times New Roman" w:hAnsi="Times New Roman" w:cs="Times New Roman"/>
+          <w:b/>
           <w:color w:val="000000" w:themeColor="text1"/>
           <w:sz w:val="32"/>
           <w:szCs w:val="32"/>
         </w:rPr>
       </w:pPr>
-    </w:p>
-    <w:p>
-      <w:pPr>
-        <w:jc w:val="both"/>
-        <w:rPr>
-          <w:rFonts w:ascii="Times New Roman" w:hAnsi="Times New Roman" w:cs="Times New Roman"/>
+      <w:r>
+        <w:rPr>
+          <w:rFonts w:ascii="Times New Roman" w:hAnsi="Times New Roman" w:cs="Times New Roman"/>
+          <w:b/>
           <w:color w:val="000000" w:themeColor="text1"/>
           <w:sz w:val="32"/>
           <w:szCs w:val="32"/>
         </w:rPr>
-      </w:pPr>
-    </w:p>
-    <w:p>
-      <w:pPr>
-        <w:jc w:val="both"/>
-        <w:rPr>
-          <w:rFonts w:ascii="Times New Roman" w:hAnsi="Times New Roman" w:cs="Times New Roman"/>
+        <w:t>Calculate Cost:</w:t>
+      </w:r>
+    </w:p>
+    <w:p>
+      <w:pPr>
+        <w:pStyle w:val="ListParagraph"/>
+        <w:ind w:left="1080"/>
+        <w:jc w:val="both"/>
+        <w:rPr>
+          <w:rFonts w:ascii="Times New Roman" w:hAnsi="Times New Roman" w:cs="Times New Roman"/>
+          <w:color w:val="000000" w:themeColor="text1"/>
+          <w:sz w:val="30"/>
+          <w:szCs w:val="30"/>
+        </w:rPr>
+      </w:pPr>
+      <w:r>
+        <w:rPr>
+          <w:rFonts w:ascii="Times New Roman" w:hAnsi="Times New Roman" w:cs="Times New Roman"/>
+          <w:color w:val="000000" w:themeColor="text1"/>
+          <w:sz w:val="30"/>
+          <w:szCs w:val="30"/>
+        </w:rPr>
+        <w:t xml:space="preserve">User can view the least possible cost or time between two locations according to his package details and preferences i.e. cost effective tour or time effective tour. </w:t>
+      </w:r>
+    </w:p>
+    <w:p>
+      <w:pPr>
+        <w:pStyle w:val="ListParagraph"/>
+        <w:ind w:left="1080"/>
+        <w:jc w:val="both"/>
+        <w:rPr>
+          <w:rFonts w:ascii="Times New Roman" w:hAnsi="Times New Roman" w:cs="Times New Roman"/>
+          <w:color w:val="000000" w:themeColor="text1"/>
+          <w:sz w:val="30"/>
+          <w:szCs w:val="30"/>
+        </w:rPr>
+      </w:pPr>
+    </w:p>
+    <w:p>
+      <w:pPr>
+        <w:pStyle w:val="ListParagraph"/>
+        <w:numPr>
+          <w:ilvl w:val="0"/>
+          <w:numId w:val="5"/>
+        </w:numPr>
+        <w:jc w:val="both"/>
+        <w:rPr>
+          <w:rFonts w:ascii="Times New Roman" w:hAnsi="Times New Roman" w:cs="Times New Roman"/>
+          <w:b/>
+          <w:color w:val="000000" w:themeColor="text1"/>
+          <w:sz w:val="30"/>
+          <w:szCs w:val="30"/>
+        </w:rPr>
+      </w:pPr>
+      <w:r>
+        <w:rPr>
+          <w:rFonts w:ascii="Times New Roman" w:hAnsi="Times New Roman" w:cs="Times New Roman"/>
+          <w:b/>
+          <w:color w:val="000000" w:themeColor="text1"/>
+          <w:sz w:val="30"/>
+          <w:szCs w:val="30"/>
+        </w:rPr>
+        <w:t>Cost Effective Trip:</w:t>
+      </w:r>
+    </w:p>
+    <w:p>
+      <w:pPr>
+        <w:pStyle w:val="ListParagraph"/>
+        <w:ind w:left="1440"/>
+        <w:jc w:val="both"/>
+        <w:rPr>
+          <w:rFonts w:ascii="Times New Roman" w:hAnsi="Times New Roman" w:cs="Times New Roman"/>
+          <w:b/>
+          <w:color w:val="000000" w:themeColor="text1"/>
+          <w:sz w:val="30"/>
+          <w:szCs w:val="30"/>
+        </w:rPr>
+      </w:pPr>
+    </w:p>
+    <w:p>
+      <w:pPr>
+        <w:pStyle w:val="ListParagraph"/>
+        <w:ind w:left="1080"/>
+        <w:jc w:val="both"/>
+        <w:rPr>
+          <w:rFonts w:ascii="Times New Roman" w:hAnsi="Times New Roman" w:cs="Times New Roman"/>
+          <w:color w:val="000000" w:themeColor="text1"/>
+          <w:sz w:val="30"/>
+          <w:szCs w:val="30"/>
+        </w:rPr>
+      </w:pPr>
+      <w:r>
+        <w:rPr>
+          <w:rFonts w:ascii="Times New Roman" w:hAnsi="Times New Roman" w:cs="Times New Roman"/>
+          <w:color w:val="000000" w:themeColor="text1"/>
+          <w:sz w:val="30"/>
+          <w:szCs w:val="30"/>
+        </w:rPr>
+        <w:drawing>
+          <wp:inline distT="0" distB="0" distL="0" distR="0" wp14:anchorId="5AF61CB0" wp14:editId="550A7094">
+            <wp:extent cx="5763696" cy="579120"/>
+            <wp:effectExtent l="0" t="0" r="8890" b="0"/>
+            <wp:docPr id="13" name="Picture 13"/>
+            <wp:cNvGraphicFramePr>
+              <a:graphicFrameLocks xmlns:a="http://schemas.openxmlformats.org/drawingml/2006/main" noChangeAspect="1"/>
+            </wp:cNvGraphicFramePr>
+            <a:graphic xmlns:a="http://schemas.openxmlformats.org/drawingml/2006/main">
+              <a:graphicData uri="http://schemas.openxmlformats.org/drawingml/2006/picture">
+                <pic:pic xmlns:pic="http://schemas.openxmlformats.org/drawingml/2006/picture">
+                  <pic:nvPicPr>
+                    <pic:cNvPr id="1" name=""/>
+                    <pic:cNvPicPr/>
+                  </pic:nvPicPr>
+                  <pic:blipFill>
+                    <a:blip r:embed="rId14"/>
+                    <a:stretch>
+                      <a:fillRect/>
+                    </a:stretch>
+                  </pic:blipFill>
+                  <pic:spPr>
+                    <a:xfrm>
+                      <a:off x="0" y="0"/>
+                      <a:ext cx="5781962" cy="580955"/>
+                    </a:xfrm>
+                    <a:prstGeom prst="rect">
+                      <a:avLst/>
+                    </a:prstGeom>
+                  </pic:spPr>
+                </pic:pic>
+              </a:graphicData>
+            </a:graphic>
+          </wp:inline>
+        </w:drawing>
+      </w:r>
+    </w:p>
+    <w:p>
+      <w:pPr>
+        <w:pStyle w:val="ListParagraph"/>
+        <w:ind w:left="1080"/>
+        <w:jc w:val="both"/>
+        <w:rPr>
+          <w:rFonts w:ascii="Times New Roman" w:hAnsi="Times New Roman" w:cs="Times New Roman"/>
+          <w:color w:val="000000" w:themeColor="text1"/>
+          <w:sz w:val="30"/>
+          <w:szCs w:val="30"/>
+        </w:rPr>
+      </w:pPr>
+      <w:r>
+        <w:rPr>
+          <w:rFonts w:ascii="Times New Roman" w:hAnsi="Times New Roman" w:cs="Times New Roman"/>
+          <w:color w:val="000000" w:themeColor="text1"/>
+          <w:sz w:val="30"/>
+          <w:szCs w:val="30"/>
+        </w:rPr>
+        <w:drawing>
+          <wp:inline distT="0" distB="0" distL="0" distR="0" wp14:anchorId="6631E8C3" wp14:editId="23BB5D3A">
+            <wp:extent cx="5731510" cy="515620"/>
+            <wp:effectExtent l="0" t="0" r="2540" b="0"/>
+            <wp:docPr id="12" name="Picture 12"/>
+            <wp:cNvGraphicFramePr>
+              <a:graphicFrameLocks xmlns:a="http://schemas.openxmlformats.org/drawingml/2006/main" noChangeAspect="1"/>
+            </wp:cNvGraphicFramePr>
+            <a:graphic xmlns:a="http://schemas.openxmlformats.org/drawingml/2006/main">
+              <a:graphicData uri="http://schemas.openxmlformats.org/drawingml/2006/picture">
+                <pic:pic xmlns:pic="http://schemas.openxmlformats.org/drawingml/2006/picture">
+                  <pic:nvPicPr>
+                    <pic:cNvPr id="1" name=""/>
+                    <pic:cNvPicPr/>
+                  </pic:nvPicPr>
+                  <pic:blipFill>
+                    <a:blip r:embed="rId15"/>
+                    <a:stretch>
+                      <a:fillRect/>
+                    </a:stretch>
+                  </pic:blipFill>
+                  <pic:spPr>
+                    <a:xfrm>
+                      <a:off x="0" y="0"/>
+                      <a:ext cx="5731510" cy="515620"/>
+                    </a:xfrm>
+                    <a:prstGeom prst="rect">
+                      <a:avLst/>
+                    </a:prstGeom>
+                  </pic:spPr>
+                </pic:pic>
+              </a:graphicData>
+            </a:graphic>
+          </wp:inline>
+        </w:drawing>
+      </w:r>
+    </w:p>
+    <w:p>
+      <w:pPr>
+        <w:pStyle w:val="ListParagraph"/>
+        <w:ind w:left="1080"/>
+        <w:jc w:val="both"/>
+        <w:rPr>
+          <w:rFonts w:ascii="Times New Roman" w:hAnsi="Times New Roman" w:cs="Times New Roman"/>
+          <w:color w:val="000000" w:themeColor="text1"/>
+          <w:sz w:val="30"/>
+          <w:szCs w:val="30"/>
+        </w:rPr>
+      </w:pPr>
+    </w:p>
+    <w:p>
+      <w:pPr>
+        <w:pStyle w:val="ListParagraph"/>
+        <w:numPr>
+          <w:ilvl w:val="0"/>
+          <w:numId w:val="5"/>
+        </w:numPr>
+        <w:jc w:val="both"/>
+        <w:rPr>
+          <w:rFonts w:ascii="Times New Roman" w:hAnsi="Times New Roman" w:cs="Times New Roman"/>
+          <w:b/>
+          <w:color w:val="000000" w:themeColor="text1"/>
+          <w:sz w:val="30"/>
+          <w:szCs w:val="30"/>
+        </w:rPr>
+      </w:pPr>
+      <w:r>
+        <w:rPr>
+          <w:rFonts w:ascii="Times New Roman" w:hAnsi="Times New Roman" w:cs="Times New Roman"/>
+          <w:b/>
+          <w:color w:val="000000" w:themeColor="text1"/>
+          <w:sz w:val="30"/>
+          <w:szCs w:val="30"/>
+        </w:rPr>
+        <w:t>Time Effective Trip:</w:t>
+      </w:r>
+    </w:p>
+    <w:p>
+      <w:pPr>
+        <w:pStyle w:val="ListParagraph"/>
+        <w:ind w:left="1440"/>
+        <w:jc w:val="both"/>
+        <w:rPr>
+          <w:rFonts w:ascii="Times New Roman" w:hAnsi="Times New Roman" w:cs="Times New Roman"/>
+          <w:b/>
+          <w:color w:val="000000" w:themeColor="text1"/>
+          <w:sz w:val="30"/>
+          <w:szCs w:val="30"/>
+        </w:rPr>
+      </w:pPr>
+    </w:p>
+    <w:p>
+      <w:pPr>
+        <w:pStyle w:val="ListParagraph"/>
+        <w:ind w:left="1080"/>
+        <w:jc w:val="both"/>
+        <w:rPr>
+          <w:rFonts w:ascii="Times New Roman" w:hAnsi="Times New Roman" w:cs="Times New Roman"/>
+          <w:color w:val="000000" w:themeColor="text1"/>
+          <w:sz w:val="30"/>
+          <w:szCs w:val="30"/>
+        </w:rPr>
+      </w:pPr>
+      <w:r>
+        <w:rPr>
+          <w:rFonts w:ascii="Times New Roman" w:hAnsi="Times New Roman" w:cs="Times New Roman"/>
+          <w:color w:val="000000" w:themeColor="text1"/>
+          <w:sz w:val="30"/>
+          <w:szCs w:val="30"/>
+        </w:rPr>
+        <w:drawing>
+          <wp:inline distT="0" distB="0" distL="0" distR="0" wp14:anchorId="3B433282" wp14:editId="12D0DDAA">
+            <wp:extent cx="5731510" cy="644056"/>
+            <wp:effectExtent l="0" t="0" r="2540" b="3810"/>
+            <wp:docPr id="15" name="Picture 15"/>
+            <wp:cNvGraphicFramePr>
+              <a:graphicFrameLocks xmlns:a="http://schemas.openxmlformats.org/drawingml/2006/main" noChangeAspect="1"/>
+            </wp:cNvGraphicFramePr>
+            <a:graphic xmlns:a="http://schemas.openxmlformats.org/drawingml/2006/main">
+              <a:graphicData uri="http://schemas.openxmlformats.org/drawingml/2006/picture">
+                <pic:pic xmlns:pic="http://schemas.openxmlformats.org/drawingml/2006/picture">
+                  <pic:nvPicPr>
+                    <pic:cNvPr id="1" name=""/>
+                    <pic:cNvPicPr/>
+                  </pic:nvPicPr>
+                  <pic:blipFill>
+                    <a:blip r:embed="rId16"/>
+                    <a:stretch>
+                      <a:fillRect/>
+                    </a:stretch>
+                  </pic:blipFill>
+                  <pic:spPr>
+                    <a:xfrm>
+                      <a:off x="0" y="0"/>
+                      <a:ext cx="5737216" cy="644697"/>
+                    </a:xfrm>
+                    <a:prstGeom prst="rect">
+                      <a:avLst/>
+                    </a:prstGeom>
+                  </pic:spPr>
+                </pic:pic>
+              </a:graphicData>
+            </a:graphic>
+          </wp:inline>
+        </w:drawing>
+      </w:r>
+    </w:p>
+    <w:p>
+      <w:pPr>
+        <w:jc w:val="both"/>
+        <w:rPr>
+          <w:rFonts w:ascii="Times New Roman" w:hAnsi="Times New Roman" w:cs="Times New Roman"/>
+          <w:color w:val="000000" w:themeColor="text1"/>
+          <w:sz w:val="30"/>
+          <w:szCs w:val="30"/>
+        </w:rPr>
+      </w:pPr>
+    </w:p>
+    <w:p>
+      <w:pPr>
+        <w:pStyle w:val="ListParagraph"/>
+        <w:ind w:left="1080"/>
+        <w:jc w:val="both"/>
+        <w:rPr>
+          <w:rFonts w:ascii="Times New Roman" w:hAnsi="Times New Roman" w:cs="Times New Roman"/>
+          <w:b/>
+          <w:color w:val="000000" w:themeColor="text1"/>
+          <w:sz w:val="36"/>
+          <w:szCs w:val="36"/>
+        </w:rPr>
+      </w:pPr>
+    </w:p>
+    <w:p>
+      <w:pPr>
+        <w:pStyle w:val="ListParagraph"/>
+        <w:numPr>
+          <w:ilvl w:val="1"/>
+          <w:numId w:val="4"/>
+        </w:numPr>
+        <w:jc w:val="both"/>
+        <w:rPr>
+          <w:rFonts w:ascii="Times New Roman" w:hAnsi="Times New Roman" w:cs="Times New Roman"/>
+          <w:b/>
           <w:color w:val="000000" w:themeColor="text1"/>
           <w:sz w:val="32"/>
           <w:szCs w:val="32"/>
         </w:rPr>
       </w:pPr>
-    </w:p>
-    <w:p>
-      <w:pPr>
-        <w:jc w:val="both"/>
-        <w:rPr>
-          <w:rFonts w:ascii="Times New Roman" w:hAnsi="Times New Roman" w:cs="Times New Roman"/>
+      <w:r>
+        <w:rPr>
+          <w:rFonts w:ascii="Times New Roman" w:hAnsi="Times New Roman" w:cs="Times New Roman"/>
+          <w:b/>
           <w:color w:val="000000" w:themeColor="text1"/>
           <w:sz w:val="32"/>
           <w:szCs w:val="32"/>
         </w:rPr>
-      </w:pPr>
-    </w:p>
-    <w:p>
-      <w:pPr>
-        <w:jc w:val="both"/>
-        <w:rPr>
-          <w:rFonts w:ascii="Times New Roman" w:hAnsi="Times New Roman" w:cs="Times New Roman"/>
+        <w:t>Confirm Tour</w:t>
+      </w:r>
+    </w:p>
+    <w:p>
+      <w:pPr>
+        <w:pStyle w:val="ListParagraph"/>
+        <w:ind w:left="1080"/>
+        <w:jc w:val="both"/>
+        <w:rPr>
+          <w:rFonts w:ascii="Times New Roman" w:hAnsi="Times New Roman" w:cs="Times New Roman"/>
+          <w:color w:val="000000" w:themeColor="text1"/>
+          <w:sz w:val="30"/>
+          <w:szCs w:val="30"/>
+        </w:rPr>
+      </w:pPr>
+      <w:r>
+        <w:rPr>
+          <w:rFonts w:ascii="Times New Roman" w:hAnsi="Times New Roman" w:cs="Times New Roman"/>
+          <w:color w:val="000000" w:themeColor="text1"/>
+          <w:sz w:val="30"/>
+          <w:szCs w:val="30"/>
+        </w:rPr>
+        <w:t>Once the user is sure of his package details he can access the confirm tour button which enqueue package details into a queue. And waits for the admin to assign organizer for tour.</w:t>
+      </w:r>
+    </w:p>
+    <w:p>
+      <w:pPr>
+        <w:pStyle w:val="ListParagraph"/>
+        <w:ind w:left="1080"/>
+        <w:jc w:val="both"/>
+        <w:rPr>
+          <w:rFonts w:ascii="Times New Roman" w:hAnsi="Times New Roman" w:cs="Times New Roman"/>
+          <w:color w:val="000000" w:themeColor="text1"/>
+          <w:sz w:val="30"/>
+          <w:szCs w:val="30"/>
+        </w:rPr>
+      </w:pPr>
+    </w:p>
+    <w:p>
+      <w:pPr>
+        <w:pStyle w:val="ListParagraph"/>
+        <w:ind w:left="1080"/>
+        <w:jc w:val="both"/>
+        <w:rPr>
+          <w:rFonts w:ascii="Times New Roman" w:hAnsi="Times New Roman" w:cs="Times New Roman"/>
+          <w:color w:val="000000" w:themeColor="text1"/>
+          <w:sz w:val="36"/>
+          <w:szCs w:val="36"/>
+        </w:rPr>
+      </w:pPr>
+    </w:p>
+    <w:p>
+      <w:pPr>
+        <w:pStyle w:val="ListParagraph"/>
+        <w:numPr>
+          <w:ilvl w:val="1"/>
+          <w:numId w:val="4"/>
+        </w:numPr>
+        <w:jc w:val="both"/>
+        <w:rPr>
+          <w:rFonts w:ascii="Times New Roman" w:hAnsi="Times New Roman" w:cs="Times New Roman"/>
+          <w:b/>
           <w:color w:val="000000" w:themeColor="text1"/>
           <w:sz w:val="32"/>
           <w:szCs w:val="32"/>
         </w:rPr>
       </w:pPr>
-    </w:p>
-    <w:p>
-      <w:pPr>
-        <w:jc w:val="both"/>
-        <w:rPr>
-          <w:rFonts w:ascii="Times New Roman" w:hAnsi="Times New Roman" w:cs="Times New Roman"/>
+      <w:r>
+        <w:rPr>
+          <w:rFonts w:ascii="Times New Roman" w:hAnsi="Times New Roman" w:cs="Times New Roman"/>
+          <w:b/>
           <w:color w:val="000000" w:themeColor="text1"/>
           <w:sz w:val="32"/>
           <w:szCs w:val="32"/>
         </w:rPr>
-      </w:pPr>
-    </w:p>
-    <w:p>
-      <w:pPr>
+        <w:t>View Tour Organizer</w:t>
+      </w:r>
+    </w:p>
+    <w:p>
+      <w:pPr>
+        <w:pStyle w:val="ListParagraph"/>
+        <w:ind w:left="1080"/>
+        <w:jc w:val="both"/>
+        <w:rPr>
+          <w:rFonts w:ascii="Times New Roman" w:hAnsi="Times New Roman" w:cs="Times New Roman"/>
+          <w:color w:val="000000" w:themeColor="text1"/>
+          <w:sz w:val="30"/>
+          <w:szCs w:val="30"/>
+        </w:rPr>
+      </w:pPr>
+      <w:r>
+        <w:rPr>
+          <w:rFonts w:ascii="Times New Roman" w:hAnsi="Times New Roman" w:cs="Times New Roman"/>
+          <w:color w:val="000000" w:themeColor="text1"/>
+          <w:sz w:val="30"/>
+          <w:szCs w:val="30"/>
+        </w:rPr>
+        <w:t>If the user is assigned with an organizer he can view his name and contact details in order to contact him.</w:t>
+      </w:r>
+    </w:p>
+    <w:p>
+      <w:pPr>
+        <w:pStyle w:val="ListParagraph"/>
+        <w:ind w:left="1080"/>
         <w:jc w:val="both"/>
         <w:rPr>
           <w:rFonts w:ascii="Times New Roman" w:hAnsi="Times New Roman" w:cs="Times New Roman"/>
@@ -6365,6 +6468,66 @@
     </w:p>
     <w:p>
       <w:pPr>
+        <w:pStyle w:val="ListParagraph"/>
+        <w:ind w:left="1080" w:hanging="360"/>
+        <w:jc w:val="both"/>
+        <w:rPr>
+          <w:rFonts w:ascii="Times New Roman" w:hAnsi="Times New Roman" w:cs="Times New Roman"/>
+          <w:b/>
+          <w:color w:val="000000" w:themeColor="text1"/>
+          <w:sz w:val="36"/>
+          <w:szCs w:val="36"/>
+          <w:u w:val="single"/>
+        </w:rPr>
+      </w:pPr>
+      <w:r>
+        <w:rPr>
+          <w:rFonts w:ascii="Times New Roman" w:hAnsi="Times New Roman" w:cs="Times New Roman"/>
+          <w:b/>
+          <w:color w:val="000000" w:themeColor="text1"/>
+          <w:sz w:val="36"/>
+          <w:szCs w:val="36"/>
+          <w:u w:val="single"/>
+        </w:rPr>
+        <w:drawing>
+          <wp:inline distT="0" distB="0" distL="0" distR="0" wp14:anchorId="403EBBDD" wp14:editId="20CDC40F">
+            <wp:extent cx="5731510" cy="1876508"/>
+            <wp:effectExtent l="0" t="0" r="2540" b="9525"/>
+            <wp:docPr id="19" name="Picture 19"/>
+            <wp:cNvGraphicFramePr>
+              <a:graphicFrameLocks xmlns:a="http://schemas.openxmlformats.org/drawingml/2006/main" noChangeAspect="1"/>
+            </wp:cNvGraphicFramePr>
+            <a:graphic xmlns:a="http://schemas.openxmlformats.org/drawingml/2006/main">
+              <a:graphicData uri="http://schemas.openxmlformats.org/drawingml/2006/picture">
+                <pic:pic xmlns:pic="http://schemas.openxmlformats.org/drawingml/2006/picture">
+                  <pic:nvPicPr>
+                    <pic:cNvPr id="1" name=""/>
+                    <pic:cNvPicPr/>
+                  </pic:nvPicPr>
+                  <pic:blipFill>
+                    <a:blip r:embed="rId17"/>
+                    <a:stretch>
+                      <a:fillRect/>
+                    </a:stretch>
+                  </pic:blipFill>
+                  <pic:spPr>
+                    <a:xfrm>
+                      <a:off x="0" y="0"/>
+                      <a:ext cx="5751951" cy="1883200"/>
+                    </a:xfrm>
+                    <a:prstGeom prst="rect">
+                      <a:avLst/>
+                    </a:prstGeom>
+                  </pic:spPr>
+                </pic:pic>
+              </a:graphicData>
+            </a:graphic>
+          </wp:inline>
+        </w:drawing>
+      </w:r>
+    </w:p>
+    <w:p>
+      <w:pPr>
         <w:jc w:val="both"/>
         <w:rPr>
           <w:rFonts w:ascii="Times New Roman" w:hAnsi="Times New Roman" w:cs="Times New Roman"/>
@@ -6409,10 +6572,99 @@
     </w:p>
     <w:p>
       <w:pPr>
+        <w:jc w:val="both"/>
+        <w:rPr>
+          <w:rFonts w:ascii="Times New Roman" w:hAnsi="Times New Roman" w:cs="Times New Roman"/>
+          <w:color w:val="000000" w:themeColor="text1"/>
+          <w:sz w:val="32"/>
+          <w:szCs w:val="32"/>
+        </w:rPr>
+      </w:pPr>
+    </w:p>
+    <w:p>
+      <w:pPr>
+        <w:jc w:val="both"/>
+        <w:rPr>
+          <w:rFonts w:ascii="Times New Roman" w:hAnsi="Times New Roman" w:cs="Times New Roman"/>
+          <w:color w:val="000000" w:themeColor="text1"/>
+          <w:sz w:val="32"/>
+          <w:szCs w:val="32"/>
+        </w:rPr>
+      </w:pPr>
+    </w:p>
+    <w:p>
+      <w:pPr>
+        <w:jc w:val="both"/>
+        <w:rPr>
+          <w:rFonts w:ascii="Times New Roman" w:hAnsi="Times New Roman" w:cs="Times New Roman"/>
+          <w:color w:val="000000" w:themeColor="text1"/>
+          <w:sz w:val="32"/>
+          <w:szCs w:val="32"/>
+        </w:rPr>
+      </w:pPr>
+    </w:p>
+    <w:p>
+      <w:pPr>
+        <w:jc w:val="both"/>
+        <w:rPr>
+          <w:rFonts w:ascii="Times New Roman" w:hAnsi="Times New Roman" w:cs="Times New Roman"/>
+          <w:color w:val="000000" w:themeColor="text1"/>
+          <w:sz w:val="32"/>
+          <w:szCs w:val="32"/>
+        </w:rPr>
+      </w:pPr>
+    </w:p>
+    <w:p>
+      <w:pPr>
+        <w:jc w:val="both"/>
+        <w:rPr>
+          <w:rFonts w:ascii="Times New Roman" w:hAnsi="Times New Roman" w:cs="Times New Roman"/>
+          <w:color w:val="000000" w:themeColor="text1"/>
+          <w:sz w:val="32"/>
+          <w:szCs w:val="32"/>
+        </w:rPr>
+      </w:pPr>
+    </w:p>
+    <w:p>
+      <w:pPr>
+        <w:jc w:val="both"/>
+        <w:rPr>
+          <w:rFonts w:ascii="Times New Roman" w:hAnsi="Times New Roman" w:cs="Times New Roman"/>
+          <w:color w:val="000000" w:themeColor="text1"/>
+          <w:sz w:val="32"/>
+          <w:szCs w:val="32"/>
+        </w:rPr>
+      </w:pPr>
+    </w:p>
+    <w:p>
+      <w:pPr>
+        <w:jc w:val="both"/>
+        <w:rPr>
+          <w:rFonts w:ascii="Times New Roman" w:hAnsi="Times New Roman" w:cs="Times New Roman"/>
+          <w:color w:val="000000" w:themeColor="text1"/>
+          <w:sz w:val="32"/>
+          <w:szCs w:val="32"/>
+        </w:rPr>
+      </w:pPr>
+    </w:p>
+    <w:p>
+      <w:pPr>
         <w:pStyle w:val="Title"/>
       </w:pPr>
       <w:r>
-        <w:t>Graph With Respect To Cost:</w:t>
+        <w:t xml:space="preserve">Graph </w:t>
+      </w:r>
+      <w:r>
+        <w:t>with</w:t>
+      </w:r>
+      <w:r>
+        <w:t xml:space="preserve"> Respect </w:t>
+      </w:r>
+      <w:r>
+        <w:t>to</w:t>
+      </w:r>
+      <w:r>
+        <w:t xml:space="preserve"> Cost:</w:t>
       </w:r>
     </w:p>
     <w:p/>
@@ -6453,7 +6705,7 @@
                     </pic:cNvPicPr>
                   </pic:nvPicPr>
                   <pic:blipFill>
-                    <a:blip r:embed="rId14">
+                    <a:blip r:embed="rId18">
                       <a:extLst>
                         <a:ext uri="{28A0092B-C50C-407E-A947-70E740481C1C}">
                           <a14:useLocalDpi xmlns:a14="http://schemas.microsoft.com/office/drawing/2010/main" val="0"/>
@@ -6589,7 +6841,21 @@
         <w:pStyle w:val="Title"/>
       </w:pPr>
       <w:r>
-        <w:t>Graph With Respect To Time:</w:t>
+        <w:t xml:space="preserve">Graph </w:t>
+      </w:r>
+      <w:r>
+        <w:t>with</w:t>
+      </w:r>
+      <w:r>
+        <w:t xml:space="preserve"> Respect </w:t>
+      </w:r>
+      <w:bookmarkStart w:id="0" w:name="_GoBack"/>
+      <w:bookmarkEnd w:id="0"/>
+      <w:r>
+        <w:t>to</w:t>
+      </w:r>
+      <w:r>
+        <w:t xml:space="preserve"> Time:</w:t>
       </w:r>
     </w:p>
     <w:p/>
@@ -6630,7 +6896,7 @@
                     </pic:cNvPicPr>
                   </pic:nvPicPr>
                   <pic:blipFill>
-                    <a:blip r:embed="rId15">
+                    <a:blip r:embed="rId19">
                       <a:extLst>
                         <a:ext uri="{28A0092B-C50C-407E-A947-70E740481C1C}">
                           <a14:useLocalDpi xmlns:a14="http://schemas.microsoft.com/office/drawing/2010/main" val="0"/>
@@ -7236,6 +7502,95 @@
       </w:rPr>
     </w:lvl>
   </w:abstractNum>
+  <w:abstractNum w:abstractNumId="4" w15:restartNumberingAfterBreak="0">
+    <w:nsid w:val="71F4671E"/>
+    <w:multiLevelType w:val="hybridMultilevel"/>
+    <w:tmpl w:val="B54EE566"/>
+    <w:lvl w:ilvl="0" w:tplc="85F215C6">
+      <w:start w:val="1"/>
+      <w:numFmt w:val="decimal"/>
+      <w:lvlText w:val="%1."/>
+      <w:lvlJc w:val="left"/>
+      <w:pPr>
+        <w:ind w:left="1440" w:hanging="360"/>
+      </w:pPr>
+      <w:rPr>
+        <w:rFonts w:hint="default"/>
+      </w:rPr>
+    </w:lvl>
+    <w:lvl w:ilvl="1" w:tplc="04090019" w:tentative="1">
+      <w:start w:val="1"/>
+      <w:numFmt w:val="lowerLetter"/>
+      <w:lvlText w:val="%2."/>
+      <w:lvlJc w:val="left"/>
+      <w:pPr>
+        <w:ind w:left="2160" w:hanging="360"/>
+      </w:pPr>
+    </w:lvl>
+    <w:lvl w:ilvl="2" w:tplc="0409001B" w:tentative="1">
+      <w:start w:val="1"/>
+      <w:numFmt w:val="lowerRoman"/>
+      <w:lvlText w:val="%3."/>
+      <w:lvlJc w:val="right"/>
+      <w:pPr>
+        <w:ind w:left="2880" w:hanging="180"/>
+      </w:pPr>
+    </w:lvl>
+    <w:lvl w:ilvl="3" w:tplc="0409000F" w:tentative="1">
+      <w:start w:val="1"/>
+      <w:numFmt w:val="decimal"/>
+      <w:lvlText w:val="%4."/>
+      <w:lvlJc w:val="left"/>
+      <w:pPr>
+        <w:ind w:left="3600" w:hanging="360"/>
+      </w:pPr>
+    </w:lvl>
+    <w:lvl w:ilvl="4" w:tplc="04090019" w:tentative="1">
+      <w:start w:val="1"/>
+      <w:numFmt w:val="lowerLetter"/>
+      <w:lvlText w:val="%5."/>
+      <w:lvlJc w:val="left"/>
+      <w:pPr>
+        <w:ind w:left="4320" w:hanging="360"/>
+      </w:pPr>
+    </w:lvl>
+    <w:lvl w:ilvl="5" w:tplc="0409001B" w:tentative="1">
+      <w:start w:val="1"/>
+      <w:numFmt w:val="lowerRoman"/>
+      <w:lvlText w:val="%6."/>
+      <w:lvlJc w:val="right"/>
+      <w:pPr>
+        <w:ind w:left="5040" w:hanging="180"/>
+      </w:pPr>
+    </w:lvl>
+    <w:lvl w:ilvl="6" w:tplc="0409000F" w:tentative="1">
+      <w:start w:val="1"/>
+      <w:numFmt w:val="decimal"/>
+      <w:lvlText w:val="%7."/>
+      <w:lvlJc w:val="left"/>
+      <w:pPr>
+        <w:ind w:left="5760" w:hanging="360"/>
+      </w:pPr>
+    </w:lvl>
+    <w:lvl w:ilvl="7" w:tplc="04090019" w:tentative="1">
+      <w:start w:val="1"/>
+      <w:numFmt w:val="lowerLetter"/>
+      <w:lvlText w:val="%8."/>
+      <w:lvlJc w:val="left"/>
+      <w:pPr>
+        <w:ind w:left="6480" w:hanging="360"/>
+      </w:pPr>
+    </w:lvl>
+    <w:lvl w:ilvl="8" w:tplc="0409001B" w:tentative="1">
+      <w:start w:val="1"/>
+      <w:numFmt w:val="lowerRoman"/>
+      <w:lvlText w:val="%9."/>
+      <w:lvlJc w:val="right"/>
+      <w:pPr>
+        <w:ind w:left="7200" w:hanging="180"/>
+      </w:pPr>
+    </w:lvl>
+  </w:abstractNum>
   <w:num w:numId="1">
     <w:abstractNumId w:val="1"/>
   </w:num>
@@ -7247,6 +7602,9 @@
   </w:num>
   <w:num w:numId="4">
     <w:abstractNumId w:val="3"/>
+  </w:num>
+  <w:num w:numId="5">
+    <w:abstractNumId w:val="4"/>
   </w:num>
 </w:numbering>
 </file>
@@ -7670,6 +8028,7 @@
   <w:style w:type="character" w:default="1" w:styleId="DefaultParagraphFont">
     <w:name w:val="Default Paragraph Font"/>
     <w:uiPriority w:val="1"/>
+    <w:semiHidden/>
     <w:unhideWhenUsed/>
   </w:style>
   <w:style w:type="table" w:default="1" w:styleId="TableNormal">
@@ -8197,7 +8556,7 @@
 </file>
 
 <file path=customXml/itemProps1.xml><?xml version="1.0" encoding="utf-8"?>
-<ds:datastoreItem xmlns:ds="http://schemas.openxmlformats.org/officeDocument/2006/customXml" ds:itemID="{B56DBF8A-A543-40A7-98FD-A45190C3D456}">
+<ds:datastoreItem xmlns:ds="http://schemas.openxmlformats.org/officeDocument/2006/customXml" ds:itemID="{08D38AB4-FED0-43C2-819E-79711B2D8315}">
   <ds:schemaRefs>
     <ds:schemaRef ds:uri="http://schemas.openxmlformats.org/officeDocument/2006/bibliography"/>
   </ds:schemaRefs>

</xml_diff>